<commit_message>
Thursday, April 20, 2023, 8:54:51 AM Eastern European Summer Time
</commit_message>
<xml_diff>
--- a/year1-term2/Philosophy/звіт.docx
+++ b/year1-term2/Philosophy/звіт.docx
@@ -110,7 +110,7 @@
         <w:t>з дисципліни «</w:t>
       </w:r>
       <w:r>
-        <w:t>Комп’ютерна дискретна математика</w:t>
+        <w:t>Філософія</w:t>
       </w:r>
       <w:r>
         <w:t xml:space="preserve">» </w:t>
@@ -246,7 +246,10 @@
         <w:spacing w:after="0" w:line="360" w:lineRule="auto"/>
       </w:pPr>
       <w:r>
-        <w:t xml:space="preserve">Ст. Викладач </w:t>
+        <w:t>Доцент</w:t>
+      </w:r>
+      <w:r>
+        <w:t xml:space="preserve"> </w:t>
       </w:r>
       <w:r>
         <w:tab/>
@@ -270,8 +273,14 @@
         <w:tab/>
       </w:r>
       <w:r>
-        <w:t>О. А. Щербина</w:t>
-      </w:r>
+        <w:tab/>
+        <w:t xml:space="preserve">І. М. </w:t>
+      </w:r>
+      <w:proofErr w:type="spellStart"/>
+      <w:r>
+        <w:t>Бондаревич</w:t>
+      </w:r>
+      <w:proofErr w:type="spellEnd"/>
     </w:p>
     <w:p>
       <w:pPr>
@@ -329,522 +338,19 @@
         </w:p>
         <w:p>
           <w:pPr>
-            <w:pStyle w:val="21"/>
-            <w:tabs>
-              <w:tab w:val="right" w:leader="dot" w:pos="9016"/>
-            </w:tabs>
-            <w:rPr>
-              <w:rFonts w:asciiTheme="minorHAnsi" w:eastAsiaTheme="minorEastAsia" w:hAnsiTheme="minorHAnsi" w:cstheme="minorBidi"/>
-              <w:noProof/>
-              <w:sz w:val="22"/>
-              <w:szCs w:val="22"/>
-            </w:rPr>
-          </w:pPr>
-          <w:r>
-            <w:fldChar w:fldCharType="begin"/>
-          </w:r>
-          <w:r>
-            <w:instrText xml:space="preserve"> TOC \o "1-3" \h \z \u </w:instrText>
-          </w:r>
-          <w:r>
-            <w:fldChar w:fldCharType="separate"/>
-          </w:r>
-          <w:hyperlink w:anchor="_Toc132872423" w:history="1">
-            <w:r>
-              <w:rPr>
-                <w:rStyle w:val="a4"/>
-                <w:noProof/>
-              </w:rPr>
-              <w:t>Мета роботи</w:t>
-            </w:r>
-            <w:r>
-              <w:rPr>
-                <w:noProof/>
-                <w:webHidden/>
-              </w:rPr>
-              <w:tab/>
-            </w:r>
-            <w:r>
-              <w:rPr>
-                <w:noProof/>
-                <w:webHidden/>
-              </w:rPr>
-              <w:fldChar w:fldCharType="begin"/>
-            </w:r>
-            <w:r>
-              <w:rPr>
-                <w:noProof/>
-                <w:webHidden/>
-              </w:rPr>
-              <w:instrText xml:space="preserve"> PAGEREF _Toc132872423 \h </w:instrText>
-            </w:r>
-            <w:r>
-              <w:rPr>
-                <w:noProof/>
-                <w:webHidden/>
-              </w:rPr>
-            </w:r>
-            <w:r>
-              <w:rPr>
-                <w:noProof/>
-                <w:webHidden/>
-              </w:rPr>
-              <w:fldChar w:fldCharType="separate"/>
-            </w:r>
-            <w:r>
-              <w:rPr>
-                <w:noProof/>
-                <w:webHidden/>
-              </w:rPr>
-              <w:t>3</w:t>
-            </w:r>
-            <w:r>
-              <w:rPr>
-                <w:noProof/>
-                <w:webHidden/>
-              </w:rPr>
-              <w:fldChar w:fldCharType="end"/>
-            </w:r>
-          </w:hyperlink>
-        </w:p>
-        <w:p>
-          <w:pPr>
-            <w:pStyle w:val="21"/>
-            <w:tabs>
-              <w:tab w:val="right" w:leader="dot" w:pos="9016"/>
-            </w:tabs>
-            <w:rPr>
-              <w:rFonts w:asciiTheme="minorHAnsi" w:eastAsiaTheme="minorEastAsia" w:hAnsiTheme="minorHAnsi" w:cstheme="minorBidi"/>
-              <w:noProof/>
-              <w:sz w:val="22"/>
-              <w:szCs w:val="22"/>
-            </w:rPr>
-          </w:pPr>
-          <w:hyperlink w:anchor="_Toc132872424" w:history="1">
-            <w:r>
-              <w:rPr>
-                <w:rStyle w:val="a4"/>
-                <w:noProof/>
-              </w:rPr>
-              <w:t>Текст завдання №1</w:t>
-            </w:r>
-            <w:r>
-              <w:rPr>
-                <w:noProof/>
-                <w:webHidden/>
-              </w:rPr>
-              <w:tab/>
-            </w:r>
-            <w:r>
-              <w:rPr>
-                <w:noProof/>
-                <w:webHidden/>
-              </w:rPr>
-              <w:fldChar w:fldCharType="begin"/>
-            </w:r>
-            <w:r>
-              <w:rPr>
-                <w:noProof/>
-                <w:webHidden/>
-              </w:rPr>
-              <w:instrText xml:space="preserve"> PAGEREF _Toc132872424 \h </w:instrText>
-            </w:r>
-            <w:r>
-              <w:rPr>
-                <w:noProof/>
-                <w:webHidden/>
-              </w:rPr>
-            </w:r>
-            <w:r>
-              <w:rPr>
-                <w:noProof/>
-                <w:webHidden/>
-              </w:rPr>
-              <w:fldChar w:fldCharType="separate"/>
-            </w:r>
-            <w:r>
-              <w:rPr>
-                <w:noProof/>
-                <w:webHidden/>
-              </w:rPr>
-              <w:t>3</w:t>
-            </w:r>
-            <w:r>
-              <w:rPr>
-                <w:noProof/>
-                <w:webHidden/>
-              </w:rPr>
-              <w:fldChar w:fldCharType="end"/>
-            </w:r>
-          </w:hyperlink>
-        </w:p>
-        <w:p>
-          <w:pPr>
-            <w:pStyle w:val="21"/>
-            <w:tabs>
-              <w:tab w:val="right" w:leader="dot" w:pos="9016"/>
-            </w:tabs>
-            <w:rPr>
-              <w:rFonts w:asciiTheme="minorHAnsi" w:eastAsiaTheme="minorEastAsia" w:hAnsiTheme="minorHAnsi" w:cstheme="minorBidi"/>
-              <w:noProof/>
-              <w:sz w:val="22"/>
-              <w:szCs w:val="22"/>
-            </w:rPr>
-          </w:pPr>
-          <w:hyperlink w:anchor="_Toc132872425" w:history="1">
-            <w:r>
-              <w:rPr>
-                <w:rStyle w:val="a4"/>
-                <w:noProof/>
-              </w:rPr>
-              <w:t>Розв’язок завдання №1</w:t>
-            </w:r>
-            <w:r>
-              <w:rPr>
-                <w:noProof/>
-                <w:webHidden/>
-              </w:rPr>
-              <w:tab/>
-            </w:r>
-            <w:r>
-              <w:rPr>
-                <w:noProof/>
-                <w:webHidden/>
-              </w:rPr>
-              <w:fldChar w:fldCharType="begin"/>
-            </w:r>
-            <w:r>
-              <w:rPr>
-                <w:noProof/>
-                <w:webHidden/>
-              </w:rPr>
-              <w:instrText xml:space="preserve"> PAGEREF _Toc132872425 \h </w:instrText>
-            </w:r>
-            <w:r>
-              <w:rPr>
-                <w:noProof/>
-                <w:webHidden/>
-              </w:rPr>
-            </w:r>
-            <w:r>
-              <w:rPr>
-                <w:noProof/>
-                <w:webHidden/>
-              </w:rPr>
-              <w:fldChar w:fldCharType="separate"/>
-            </w:r>
-            <w:r>
-              <w:rPr>
-                <w:noProof/>
-                <w:webHidden/>
-              </w:rPr>
-              <w:t>3</w:t>
-            </w:r>
-            <w:r>
-              <w:rPr>
-                <w:noProof/>
-                <w:webHidden/>
-              </w:rPr>
-              <w:fldChar w:fldCharType="end"/>
-            </w:r>
-          </w:hyperlink>
-        </w:p>
-        <w:p>
-          <w:pPr>
-            <w:pStyle w:val="21"/>
-            <w:tabs>
-              <w:tab w:val="right" w:leader="dot" w:pos="9016"/>
-            </w:tabs>
-            <w:rPr>
-              <w:rFonts w:asciiTheme="minorHAnsi" w:eastAsiaTheme="minorEastAsia" w:hAnsiTheme="minorHAnsi" w:cstheme="minorBidi"/>
-              <w:noProof/>
-              <w:sz w:val="22"/>
-              <w:szCs w:val="22"/>
-            </w:rPr>
-          </w:pPr>
-          <w:hyperlink w:anchor="_Toc132872426" w:history="1">
-            <w:r>
-              <w:rPr>
-                <w:rStyle w:val="a4"/>
-                <w:noProof/>
-              </w:rPr>
-              <w:t>Текст завдання №2</w:t>
-            </w:r>
-            <w:r>
-              <w:rPr>
-                <w:noProof/>
-                <w:webHidden/>
-              </w:rPr>
-              <w:tab/>
-            </w:r>
-            <w:r>
-              <w:rPr>
-                <w:noProof/>
-                <w:webHidden/>
-              </w:rPr>
-              <w:fldChar w:fldCharType="begin"/>
-            </w:r>
-            <w:r>
-              <w:rPr>
-                <w:noProof/>
-                <w:webHidden/>
-              </w:rPr>
-              <w:instrText xml:space="preserve"> PAGEREF _Toc132872426 \h </w:instrText>
-            </w:r>
-            <w:r>
-              <w:rPr>
-                <w:noProof/>
-                <w:webHidden/>
-              </w:rPr>
-            </w:r>
-            <w:r>
-              <w:rPr>
-                <w:noProof/>
-                <w:webHidden/>
-              </w:rPr>
-              <w:fldChar w:fldCharType="separate"/>
-            </w:r>
-            <w:r>
-              <w:rPr>
-                <w:noProof/>
-                <w:webHidden/>
-              </w:rPr>
-              <w:t>3</w:t>
-            </w:r>
-            <w:r>
-              <w:rPr>
-                <w:noProof/>
-                <w:webHidden/>
-              </w:rPr>
-              <w:fldChar w:fldCharType="end"/>
-            </w:r>
-          </w:hyperlink>
-        </w:p>
-        <w:p>
-          <w:pPr>
-            <w:pStyle w:val="21"/>
-            <w:tabs>
-              <w:tab w:val="right" w:leader="dot" w:pos="9016"/>
-            </w:tabs>
-            <w:rPr>
-              <w:rFonts w:asciiTheme="minorHAnsi" w:eastAsiaTheme="minorEastAsia" w:hAnsiTheme="minorHAnsi" w:cstheme="minorBidi"/>
-              <w:noProof/>
-              <w:sz w:val="22"/>
-              <w:szCs w:val="22"/>
-            </w:rPr>
-          </w:pPr>
-          <w:hyperlink w:anchor="_Toc132872427" w:history="1">
-            <w:r>
-              <w:rPr>
-                <w:rStyle w:val="a4"/>
-                <w:noProof/>
-              </w:rPr>
-              <w:t>Розв’язок завдання №2</w:t>
-            </w:r>
-            <w:r>
-              <w:rPr>
-                <w:noProof/>
-                <w:webHidden/>
-              </w:rPr>
-              <w:tab/>
-            </w:r>
-            <w:r>
-              <w:rPr>
-                <w:noProof/>
-                <w:webHidden/>
-              </w:rPr>
-              <w:fldChar w:fldCharType="begin"/>
-            </w:r>
-            <w:r>
-              <w:rPr>
-                <w:noProof/>
-                <w:webHidden/>
-              </w:rPr>
-              <w:instrText xml:space="preserve"> PAGEREF _Toc132872427 \h </w:instrText>
-            </w:r>
-            <w:r>
-              <w:rPr>
-                <w:noProof/>
-                <w:webHidden/>
-              </w:rPr>
-            </w:r>
-            <w:r>
-              <w:rPr>
-                <w:noProof/>
-                <w:webHidden/>
-              </w:rPr>
-              <w:fldChar w:fldCharType="separate"/>
-            </w:r>
-            <w:r>
-              <w:rPr>
-                <w:noProof/>
-                <w:webHidden/>
-              </w:rPr>
-              <w:t>3</w:t>
-            </w:r>
-            <w:r>
-              <w:rPr>
-                <w:noProof/>
-                <w:webHidden/>
-              </w:rPr>
-              <w:fldChar w:fldCharType="end"/>
-            </w:r>
-          </w:hyperlink>
-        </w:p>
-        <w:p>
-          <w:pPr>
-            <w:pStyle w:val="21"/>
-            <w:tabs>
-              <w:tab w:val="right" w:leader="dot" w:pos="9016"/>
-            </w:tabs>
-            <w:rPr>
-              <w:rFonts w:asciiTheme="minorHAnsi" w:eastAsiaTheme="minorEastAsia" w:hAnsiTheme="minorHAnsi" w:cstheme="minorBidi"/>
-              <w:noProof/>
-              <w:sz w:val="22"/>
-              <w:szCs w:val="22"/>
-            </w:rPr>
-          </w:pPr>
-          <w:hyperlink w:anchor="_Toc132872428" w:history="1">
-            <w:r>
-              <w:rPr>
-                <w:rStyle w:val="a4"/>
-                <w:noProof/>
-              </w:rPr>
-              <w:t>Блок-схема завдання №2</w:t>
-            </w:r>
-            <w:r>
-              <w:rPr>
-                <w:noProof/>
-                <w:webHidden/>
-              </w:rPr>
-              <w:tab/>
-            </w:r>
-            <w:r>
-              <w:rPr>
-                <w:noProof/>
-                <w:webHidden/>
-              </w:rPr>
-              <w:fldChar w:fldCharType="begin"/>
-            </w:r>
-            <w:r>
-              <w:rPr>
-                <w:noProof/>
-                <w:webHidden/>
-              </w:rPr>
-              <w:instrText xml:space="preserve"> PAGEREF _Toc132872428 \h </w:instrText>
-            </w:r>
-            <w:r>
-              <w:rPr>
-                <w:noProof/>
-                <w:webHidden/>
-              </w:rPr>
-            </w:r>
-            <w:r>
-              <w:rPr>
-                <w:noProof/>
-                <w:webHidden/>
-              </w:rPr>
-              <w:fldChar w:fldCharType="separate"/>
-            </w:r>
-            <w:r>
-              <w:rPr>
-                <w:noProof/>
-                <w:webHidden/>
-              </w:rPr>
-              <w:t>3</w:t>
-            </w:r>
-            <w:r>
-              <w:rPr>
-                <w:noProof/>
-                <w:webHidden/>
-              </w:rPr>
-              <w:fldChar w:fldCharType="end"/>
-            </w:r>
-          </w:hyperlink>
-        </w:p>
-        <w:p>
-          <w:pPr>
-            <w:pStyle w:val="21"/>
-            <w:tabs>
-              <w:tab w:val="right" w:leader="dot" w:pos="9016"/>
-            </w:tabs>
-            <w:rPr>
-              <w:rFonts w:asciiTheme="minorHAnsi" w:eastAsiaTheme="minorEastAsia" w:hAnsiTheme="minorHAnsi" w:cstheme="minorBidi"/>
-              <w:noProof/>
-              <w:sz w:val="22"/>
-              <w:szCs w:val="22"/>
-            </w:rPr>
-          </w:pPr>
-          <w:hyperlink w:anchor="_Toc132872429" w:history="1">
-            <w:r>
-              <w:rPr>
-                <w:rStyle w:val="a4"/>
-                <w:noProof/>
-              </w:rPr>
-              <w:t>Висновки</w:t>
-            </w:r>
-            <w:r>
-              <w:rPr>
-                <w:noProof/>
-                <w:webHidden/>
-              </w:rPr>
-              <w:tab/>
-            </w:r>
-            <w:r>
-              <w:rPr>
-                <w:noProof/>
-                <w:webHidden/>
-              </w:rPr>
-              <w:fldChar w:fldCharType="begin"/>
-            </w:r>
-            <w:r>
-              <w:rPr>
-                <w:noProof/>
-                <w:webHidden/>
-              </w:rPr>
-              <w:instrText xml:space="preserve"> PAGEREF _Toc132872429 \h </w:instrText>
-            </w:r>
-            <w:r>
-              <w:rPr>
-                <w:noProof/>
-                <w:webHidden/>
-              </w:rPr>
-            </w:r>
-            <w:r>
-              <w:rPr>
-                <w:noProof/>
-                <w:webHidden/>
-              </w:rPr>
-              <w:fldChar w:fldCharType="separate"/>
-            </w:r>
-            <w:r>
-              <w:rPr>
-                <w:noProof/>
-                <w:webHidden/>
-              </w:rPr>
-              <w:t>4</w:t>
-            </w:r>
-            <w:r>
-              <w:rPr>
-                <w:noProof/>
-                <w:webHidden/>
-              </w:rPr>
-              <w:fldChar w:fldCharType="end"/>
-            </w:r>
-          </w:hyperlink>
-        </w:p>
-        <w:p>
-          <w:pPr>
             <w:spacing w:after="0" w:line="360" w:lineRule="auto"/>
             <w:ind w:firstLine="851"/>
           </w:pPr>
-          <w:r>
-            <w:rPr>
-              <w:b/>
-              <w:bCs/>
-            </w:rPr>
-            <w:fldChar w:fldCharType="end"/>
-          </w:r>
+          <w:fldSimple w:instr=" TOC \o &quot;1-3&quot; \h \z \u ">
+            <w:r>
+              <w:rPr>
+                <w:b/>
+                <w:bCs/>
+                <w:noProof/>
+              </w:rPr>
+              <w:t>Елементи змісту не знайдено.</w:t>
+            </w:r>
+          </w:fldSimple>
         </w:p>
       </w:sdtContent>
     </w:sdt>
@@ -859,260 +365,9 @@
     </w:p>
     <w:p>
       <w:pPr>
-        <w:pStyle w:val="-20"/>
+        <w:spacing w:after="0" w:line="360" w:lineRule="auto"/>
         <w:ind w:firstLine="851"/>
       </w:pPr>
-      <w:bookmarkStart w:id="1" w:name="_Toc132872423"/>
-      <w:r>
-        <w:lastRenderedPageBreak/>
-        <w:t>Мета роботи</w:t>
-      </w:r>
-      <w:bookmarkEnd w:id="1"/>
-    </w:p>
-    <w:p>
-      <w:pPr>
-        <w:spacing w:after="0" w:line="360" w:lineRule="auto"/>
-        <w:ind w:firstLine="851"/>
-      </w:pPr>
-    </w:p>
-    <w:p>
-      <w:pPr>
-        <w:spacing w:after="0" w:line="360" w:lineRule="auto"/>
-        <w:ind w:firstLine="851"/>
-      </w:pPr>
-      <w:r>
-        <w:t>Навчитись використовувати при створені програм мовою програмування С++.</w:t>
-      </w:r>
-    </w:p>
-    <w:p>
-      <w:pPr>
-        <w:spacing w:after="0" w:line="360" w:lineRule="auto"/>
-        <w:ind w:firstLine="851"/>
-      </w:pPr>
-    </w:p>
-    <w:p>
-      <w:pPr>
-        <w:pStyle w:val="-20"/>
-        <w:ind w:firstLine="851"/>
-      </w:pPr>
-      <w:bookmarkStart w:id="2" w:name="_Toc132872424"/>
-      <w:r>
-        <w:t>Текст з</w:t>
-      </w:r>
-      <w:r>
-        <w:t>авдання №</w:t>
-      </w:r>
-      <w:r>
-        <w:t>1</w:t>
-      </w:r>
-      <w:bookmarkEnd w:id="2"/>
-    </w:p>
-    <w:p>
-      <w:pPr>
-        <w:spacing w:after="0" w:line="360" w:lineRule="auto"/>
-        <w:ind w:firstLine="851"/>
-      </w:pPr>
-    </w:p>
-    <w:p>
-      <w:pPr>
-        <w:spacing w:after="0" w:line="360" w:lineRule="auto"/>
-        <w:ind w:firstLine="851"/>
-      </w:pPr>
-      <w:r>
-        <w:t>Текст завдання</w:t>
-      </w:r>
-    </w:p>
-    <w:p>
-      <w:pPr>
-        <w:spacing w:after="0" w:line="360" w:lineRule="auto"/>
-        <w:ind w:firstLine="851"/>
-      </w:pPr>
-    </w:p>
-    <w:p>
-      <w:pPr>
-        <w:pStyle w:val="-20"/>
-        <w:ind w:firstLine="851"/>
-      </w:pPr>
-      <w:bookmarkStart w:id="3" w:name="_Toc132872425"/>
-      <w:r>
-        <w:t>Розв’язок завдання №1</w:t>
-      </w:r>
-      <w:bookmarkEnd w:id="3"/>
-    </w:p>
-    <w:p>
-      <w:pPr>
-        <w:spacing w:after="0" w:line="360" w:lineRule="auto"/>
-        <w:ind w:firstLine="851"/>
-      </w:pPr>
-    </w:p>
-    <w:p>
-      <w:pPr>
-        <w:spacing w:after="0" w:line="360" w:lineRule="auto"/>
-        <w:jc w:val="center"/>
-      </w:pPr>
-      <w:r>
-        <w:t>Фото</w:t>
-      </w:r>
-    </w:p>
-    <w:p>
-      <w:pPr>
-        <w:spacing w:after="0" w:line="360" w:lineRule="auto"/>
-        <w:ind w:firstLine="851"/>
-      </w:pPr>
-    </w:p>
-    <w:p>
-      <w:pPr>
-        <w:pStyle w:val="-20"/>
-        <w:ind w:firstLine="851"/>
-      </w:pPr>
-      <w:bookmarkStart w:id="4" w:name="_Toc132872426"/>
-      <w:r>
-        <w:t>Текст завдання №</w:t>
-      </w:r>
-      <w:r>
-        <w:t>2</w:t>
-      </w:r>
-      <w:bookmarkEnd w:id="4"/>
-    </w:p>
-    <w:p>
-      <w:pPr>
-        <w:spacing w:after="0" w:line="360" w:lineRule="auto"/>
-        <w:ind w:firstLine="851"/>
-      </w:pPr>
-    </w:p>
-    <w:p>
-      <w:pPr>
-        <w:spacing w:after="0" w:line="360" w:lineRule="auto"/>
-        <w:ind w:firstLine="851"/>
-      </w:pPr>
-      <w:r>
-        <w:t>Текст завдання</w:t>
-      </w:r>
-    </w:p>
-    <w:p>
-      <w:pPr>
-        <w:spacing w:after="0" w:line="360" w:lineRule="auto"/>
-        <w:ind w:firstLine="851"/>
-      </w:pPr>
-    </w:p>
-    <w:p>
-      <w:pPr>
-        <w:pStyle w:val="-20"/>
-        <w:ind w:firstLine="851"/>
-      </w:pPr>
-      <w:bookmarkStart w:id="5" w:name="_Toc132872427"/>
-      <w:r>
-        <w:t>Розв’язок завдання №2</w:t>
-      </w:r>
-      <w:bookmarkEnd w:id="5"/>
-    </w:p>
-    <w:p>
-      <w:pPr>
-        <w:spacing w:after="0" w:line="360" w:lineRule="auto"/>
-        <w:ind w:firstLine="851"/>
-      </w:pPr>
-    </w:p>
-    <w:p>
-      <w:pPr>
-        <w:spacing w:after="0" w:line="360" w:lineRule="auto"/>
-      </w:pPr>
-      <w:r>
-        <w:t>Код</w:t>
-      </w:r>
-    </w:p>
-    <w:p>
-      <w:pPr>
-        <w:spacing w:after="0" w:line="360" w:lineRule="auto"/>
-        <w:ind w:firstLine="851"/>
-      </w:pPr>
-    </w:p>
-    <w:p>
-      <w:pPr>
-        <w:pStyle w:val="-20"/>
-      </w:pPr>
-      <w:r>
-        <w:t>Результати роботи завдання №2</w:t>
-      </w:r>
-    </w:p>
-    <w:p>
-      <w:pPr>
-        <w:spacing w:after="0" w:line="360" w:lineRule="auto"/>
-        <w:ind w:firstLine="851"/>
-      </w:pPr>
-    </w:p>
-    <w:p>
-      <w:pPr>
-        <w:spacing w:after="0" w:line="360" w:lineRule="auto"/>
-        <w:jc w:val="center"/>
-      </w:pPr>
-      <w:r>
-        <w:t>Фото</w:t>
-      </w:r>
-    </w:p>
-    <w:p>
-      <w:pPr>
-        <w:spacing w:after="0" w:line="360" w:lineRule="auto"/>
-        <w:ind w:firstLine="851"/>
-      </w:pPr>
-    </w:p>
-    <w:p>
-      <w:pPr>
-        <w:pStyle w:val="-20"/>
-        <w:ind w:firstLine="851"/>
-      </w:pPr>
-      <w:bookmarkStart w:id="6" w:name="_Toc132872428"/>
-      <w:r>
-        <w:t>Блок-схема завдання №2</w:t>
-      </w:r>
-      <w:bookmarkEnd w:id="6"/>
-    </w:p>
-    <w:p>
-      <w:pPr>
-        <w:spacing w:after="0" w:line="360" w:lineRule="auto"/>
-        <w:ind w:firstLine="851"/>
-      </w:pPr>
-    </w:p>
-    <w:p>
-      <w:pPr>
-        <w:spacing w:after="0" w:line="360" w:lineRule="auto"/>
-        <w:jc w:val="center"/>
-      </w:pPr>
-      <w:r>
-        <w:t>Фото</w:t>
-      </w:r>
-    </w:p>
-    <w:p>
-      <w:pPr>
-        <w:spacing w:after="0" w:line="360" w:lineRule="auto"/>
-        <w:ind w:firstLine="851"/>
-      </w:pPr>
-    </w:p>
-    <w:p>
-      <w:pPr>
-        <w:pStyle w:val="-20"/>
-        <w:ind w:firstLine="851"/>
-      </w:pPr>
-      <w:bookmarkStart w:id="7" w:name="_Toc132872429"/>
-      <w:r>
-        <w:lastRenderedPageBreak/>
-        <w:t>Висновки</w:t>
-      </w:r>
-      <w:bookmarkEnd w:id="7"/>
-    </w:p>
-    <w:p>
-      <w:pPr>
-        <w:spacing w:after="0" w:line="360" w:lineRule="auto"/>
-        <w:ind w:firstLine="851"/>
-      </w:pPr>
-    </w:p>
-    <w:p>
-      <w:pPr>
-        <w:spacing w:after="0" w:line="360" w:lineRule="auto"/>
-        <w:ind w:firstLine="851"/>
-      </w:pPr>
-      <w:r>
-        <w:t>Таким чином, ми навчилися при створенні програм мовою програмування С++.</w:t>
-      </w:r>
     </w:p>
     <w:sectPr>
       <w:pgSz w:w="11906" w:h="16838"/>

</xml_diff>